<commit_message>
QA - Added alt attribute for images
</commit_message>
<xml_diff>
--- a/w2051807_20230993_Report.docx
+++ b/w2051807_20230993_Report.docx
@@ -6,6 +6,7 @@
       <w:pPr>
         <w:pStyle w:val="Heading1"/>
         <w:rPr>
+          <w:rFonts w:ascii="Aptos" w:hAnsi="Aptos" w:cs="Times New Roman"/>
           <w:b/>
           <w:bCs/>
           <w:u w:val="single"/>
@@ -15,7 +16,7 @@
       <w:bookmarkStart w:id="1" w:name="_Toc181650660"/>
       <w:r>
         <w:rPr>
-          <w:rFonts w:ascii="Times New Roman" w:hAnsi="Times New Roman" w:cs="Times New Roman"/>
+          <w:rFonts w:ascii="Aptos" w:hAnsi="Aptos" w:cs="Times New Roman"/>
           <w:noProof/>
         </w:rPr>
         <w:drawing>
@@ -95,7 +96,7 @@
       </w:r>
       <w:r>
         <w:rPr>
-          <w:rFonts w:ascii="Times New Roman" w:hAnsi="Times New Roman" w:cs="Times New Roman"/>
+          <w:rFonts w:ascii="Aptos" w:hAnsi="Aptos" w:cs="Times New Roman"/>
           <w:noProof/>
         </w:rPr>
         <w:drawing>
@@ -194,7 +195,7 @@
       <w:pPr>
         <w:jc w:val="center"/>
         <w:rPr>
-          <w:rFonts w:ascii="Times New Roman" w:hAnsi="Times New Roman" w:cs="Times New Roman"/>
+          <w:rFonts w:cs="Times New Roman"/>
           <w:sz w:val="28"/>
           <w:szCs w:val="28"/>
         </w:rPr>
@@ -204,7 +205,7 @@
       <w:pPr>
         <w:jc w:val="center"/>
         <w:rPr>
-          <w:rFonts w:ascii="Times New Roman" w:hAnsi="Times New Roman" w:cs="Times New Roman"/>
+          <w:rFonts w:cs="Times New Roman"/>
           <w:sz w:val="28"/>
           <w:szCs w:val="28"/>
         </w:rPr>
@@ -214,25 +215,783 @@
       <w:pPr>
         <w:jc w:val="center"/>
         <w:rPr>
-          <w:rFonts w:ascii="Times New Roman" w:hAnsi="Times New Roman" w:cs="Times New Roman"/>
+          <w:rFonts w:cs="Times New Roman"/>
+          <w:b/>
+          <w:bCs/>
+          <w:sz w:val="48"/>
+          <w:szCs w:val="48"/>
+        </w:rPr>
+      </w:pPr>
+      <w:r>
+        <w:rPr>
+          <w:rFonts w:cs="Times New Roman"/>
+          <w:b/>
+          <w:bCs/>
+          <w:sz w:val="48"/>
+          <w:szCs w:val="48"/>
+        </w:rPr>
+        <w:t>UNIVERSITY OF WESTMINSTER</w:t>
+      </w:r>
+    </w:p>
+    <w:p>
+      <w:pPr>
+        <w:jc w:val="center"/>
+        <w:rPr>
+          <w:rFonts w:cs="Times New Roman"/>
+          <w:b/>
+          <w:bCs/>
+          <w:sz w:val="36"/>
+          <w:szCs w:val="36"/>
+        </w:rPr>
+      </w:pPr>
+      <w:r>
+        <w:rPr>
+          <w:rFonts w:cs="Times New Roman"/>
+          <w:b/>
+          <w:bCs/>
+          <w:sz w:val="36"/>
+          <w:szCs w:val="36"/>
+        </w:rPr>
+        <w:t>in collaboration with</w:t>
+      </w:r>
+    </w:p>
+    <w:p>
+      <w:pPr>
+        <w:jc w:val="center"/>
+        <w:rPr>
+          <w:rFonts w:cs="Times New Roman"/>
+          <w:b/>
+          <w:bCs/>
+          <w:sz w:val="48"/>
+          <w:szCs w:val="48"/>
+        </w:rPr>
+      </w:pPr>
+      <w:r>
+        <w:rPr>
+          <w:rFonts w:cs="Times New Roman"/>
+          <w:b/>
+          <w:bCs/>
+          <w:sz w:val="48"/>
+          <w:szCs w:val="48"/>
+        </w:rPr>
+        <w:t>INFORMATICS INSTITUE OF TECHNOLOGY</w:t>
+      </w:r>
+    </w:p>
+    <w:p>
+      <w:pPr>
+        <w:jc w:val="center"/>
+        <w:rPr>
+          <w:rFonts w:cs="Times New Roman"/>
           <w:sz w:val="28"/>
           <w:szCs w:val="28"/>
         </w:rPr>
       </w:pPr>
-      <w:r>
-        <w:rPr>
-          <w:rFonts w:ascii="Times New Roman" w:hAnsi="Times New Roman" w:cs="Times New Roman"/>
+    </w:p>
+    <w:p>
+      <w:pPr>
+        <w:jc w:val="center"/>
+        <w:rPr>
+          <w:rFonts w:cs="Times New Roman"/>
+          <w:b/>
+          <w:bCs/>
+          <w:sz w:val="40"/>
+          <w:szCs w:val="40"/>
+        </w:rPr>
+      </w:pPr>
+      <w:r>
+        <w:rPr>
+          <w:rFonts w:cs="Times New Roman"/>
+          <w:b/>
+          <w:bCs/>
+          <w:sz w:val="40"/>
+          <w:szCs w:val="40"/>
+        </w:rPr>
+        <w:t>Advanced Client-Side Development</w:t>
+      </w:r>
+    </w:p>
+    <w:p>
+      <w:pPr>
+        <w:jc w:val="center"/>
+        <w:rPr>
+          <w:rFonts w:cs="Times New Roman"/>
+          <w:b/>
+          <w:bCs/>
+          <w:sz w:val="40"/>
+          <w:szCs w:val="40"/>
+        </w:rPr>
+      </w:pPr>
+      <w:r>
+        <w:rPr>
+          <w:rFonts w:cs="Times New Roman"/>
+          <w:b/>
+          <w:bCs/>
+          <w:sz w:val="40"/>
+          <w:szCs w:val="40"/>
+        </w:rPr>
+        <w:t>5COSC026C.1</w:t>
+      </w:r>
+    </w:p>
+    <w:p>
+      <w:pPr>
+        <w:rPr>
+          <w:rFonts w:cs="Times New Roman"/>
+          <w:sz w:val="40"/>
+          <w:szCs w:val="40"/>
+        </w:rPr>
+      </w:pPr>
+    </w:p>
+    <w:p>
+      <w:pPr>
+        <w:rPr>
+          <w:rFonts w:cs="Times New Roman"/>
+          <w:sz w:val="40"/>
+          <w:szCs w:val="40"/>
+        </w:rPr>
+      </w:pPr>
+    </w:p>
+    <w:p>
+      <w:pPr>
+        <w:rPr>
+          <w:rFonts w:cs="Times New Roman"/>
+          <w:sz w:val="40"/>
+          <w:szCs w:val="40"/>
+        </w:rPr>
+      </w:pPr>
+    </w:p>
+    <w:p>
+      <w:pPr>
+        <w:spacing w:line="480" w:lineRule="auto"/>
+        <w:rPr>
+          <w:rFonts w:cs="Times New Roman"/>
+          <w:sz w:val="24"/>
+          <w:szCs w:val="24"/>
+        </w:rPr>
+      </w:pPr>
+      <w:r>
+        <w:rPr>
+          <w:rFonts w:cs="Times New Roman"/>
+          <w:sz w:val="24"/>
+          <w:szCs w:val="24"/>
+        </w:rPr>
+        <w:t xml:space="preserve">Name </w:t>
+      </w:r>
+      <w:proofErr w:type="gramStart"/>
+      <w:r>
+        <w:rPr>
+          <w:rFonts w:cs="Times New Roman"/>
+          <w:sz w:val="24"/>
+          <w:szCs w:val="24"/>
+        </w:rPr>
+        <w:t>–  Herath</w:t>
+      </w:r>
+      <w:proofErr w:type="gramEnd"/>
+      <w:r>
+        <w:rPr>
+          <w:rFonts w:cs="Times New Roman"/>
+          <w:sz w:val="24"/>
+          <w:szCs w:val="24"/>
+        </w:rPr>
+        <w:t xml:space="preserve"> </w:t>
+      </w:r>
+      <w:proofErr w:type="spellStart"/>
+      <w:r>
+        <w:rPr>
+          <w:rFonts w:cs="Times New Roman"/>
+          <w:sz w:val="24"/>
+          <w:szCs w:val="24"/>
+        </w:rPr>
+        <w:t>Mudiyanselage</w:t>
+      </w:r>
+      <w:proofErr w:type="spellEnd"/>
+      <w:r>
+        <w:rPr>
+          <w:rFonts w:cs="Times New Roman"/>
+          <w:sz w:val="24"/>
+          <w:szCs w:val="24"/>
+        </w:rPr>
+        <w:t xml:space="preserve"> Parama </w:t>
+      </w:r>
+      <w:proofErr w:type="spellStart"/>
+      <w:r>
+        <w:rPr>
+          <w:rFonts w:cs="Times New Roman"/>
+          <w:sz w:val="24"/>
+          <w:szCs w:val="24"/>
+        </w:rPr>
+        <w:t>Bhadantha</w:t>
+      </w:r>
+      <w:proofErr w:type="spellEnd"/>
+      <w:r>
+        <w:rPr>
+          <w:rFonts w:cs="Times New Roman"/>
+          <w:sz w:val="24"/>
+          <w:szCs w:val="24"/>
+        </w:rPr>
+        <w:t xml:space="preserve"> Bandara Herath</w:t>
+      </w:r>
+    </w:p>
+    <w:p>
+      <w:pPr>
+        <w:spacing w:line="480" w:lineRule="auto"/>
+        <w:rPr>
+          <w:rFonts w:cs="Times New Roman"/>
+          <w:sz w:val="24"/>
+          <w:szCs w:val="24"/>
+        </w:rPr>
+      </w:pPr>
+      <w:r>
+        <w:rPr>
+          <w:rFonts w:cs="Times New Roman"/>
+          <w:sz w:val="24"/>
+          <w:szCs w:val="24"/>
+        </w:rPr>
+        <w:t>UOW Number – w2051807</w:t>
+      </w:r>
+    </w:p>
+    <w:p>
+      <w:pPr>
+        <w:spacing w:line="480" w:lineRule="auto"/>
+        <w:rPr>
+          <w:rFonts w:cs="Times New Roman"/>
+          <w:sz w:val="24"/>
+          <w:szCs w:val="24"/>
+        </w:rPr>
+      </w:pPr>
+      <w:r>
+        <w:rPr>
+          <w:rFonts w:cs="Times New Roman"/>
+          <w:sz w:val="24"/>
+          <w:szCs w:val="24"/>
+        </w:rPr>
+        <w:t>IIT Number – 20230993</w:t>
+      </w:r>
+    </w:p>
+    <w:p>
+      <w:pPr>
+        <w:spacing w:line="480" w:lineRule="auto"/>
+        <w:rPr>
+          <w:rFonts w:cs="Times New Roman"/>
+          <w:sz w:val="24"/>
+          <w:szCs w:val="24"/>
+        </w:rPr>
+      </w:pPr>
+      <w:r>
+        <w:rPr>
+          <w:rFonts w:cs="Times New Roman"/>
+          <w:sz w:val="24"/>
+          <w:szCs w:val="24"/>
+        </w:rPr>
+        <w:t>Module Leader – M</w:t>
+      </w:r>
+      <w:r>
+        <w:rPr>
+          <w:rFonts w:cs="Times New Roman"/>
+          <w:sz w:val="24"/>
+          <w:szCs w:val="24"/>
+        </w:rPr>
+        <w:t>r</w:t>
+      </w:r>
+      <w:r>
+        <w:rPr>
+          <w:rFonts w:cs="Times New Roman"/>
+          <w:sz w:val="24"/>
+          <w:szCs w:val="24"/>
+        </w:rPr>
+        <w:t xml:space="preserve">s. </w:t>
+      </w:r>
+      <w:proofErr w:type="spellStart"/>
+      <w:r>
+        <w:rPr>
+          <w:rFonts w:cs="Times New Roman"/>
+          <w:sz w:val="24"/>
+          <w:szCs w:val="24"/>
+        </w:rPr>
+        <w:t>Theja</w:t>
+      </w:r>
+      <w:proofErr w:type="spellEnd"/>
+      <w:r>
+        <w:rPr>
+          <w:rFonts w:cs="Times New Roman"/>
+          <w:sz w:val="24"/>
+          <w:szCs w:val="24"/>
+        </w:rPr>
+        <w:t xml:space="preserve"> Perera</w:t>
+      </w:r>
+    </w:p>
+    <w:p>
+      <w:pPr>
+        <w:spacing w:line="480" w:lineRule="auto"/>
+        <w:rPr>
+          <w:rFonts w:cs="Times New Roman"/>
+          <w:sz w:val="24"/>
+          <w:szCs w:val="24"/>
+        </w:rPr>
+      </w:pPr>
+      <w:r>
+        <w:rPr>
+          <w:rFonts w:cs="Times New Roman"/>
+          <w:sz w:val="24"/>
+          <w:szCs w:val="24"/>
+        </w:rPr>
+        <w:t xml:space="preserve">Assignment Type – </w:t>
+      </w:r>
+      <w:r>
+        <w:rPr>
+          <w:rFonts w:cs="Times New Roman"/>
+          <w:sz w:val="24"/>
+          <w:szCs w:val="24"/>
+        </w:rPr>
+        <w:t>Individual Coursework</w:t>
+      </w:r>
+    </w:p>
+    <w:p>
+      <w:pPr>
+        <w:spacing w:line="360" w:lineRule="auto"/>
+        <w:rPr>
+          <w:rFonts w:cs="Times New Roman"/>
+          <w:sz w:val="24"/>
+          <w:szCs w:val="24"/>
+        </w:rPr>
+      </w:pPr>
+      <w:r>
+        <w:rPr>
+          <w:rFonts w:cs="Times New Roman"/>
+          <w:sz w:val="24"/>
+          <w:szCs w:val="24"/>
+        </w:rPr>
+        <w:t xml:space="preserve">Course work name – </w:t>
+      </w:r>
+      <w:r>
+        <w:rPr>
+          <w:rFonts w:cs="Times New Roman"/>
+          <w:sz w:val="24"/>
+          <w:szCs w:val="24"/>
+        </w:rPr>
+        <w:t xml:space="preserve">Portfolio </w:t>
+      </w:r>
+      <w:r>
+        <w:rPr>
+          <w:rFonts w:cs="Times New Roman"/>
+          <w:sz w:val="24"/>
+          <w:szCs w:val="24"/>
+        </w:rPr>
+        <w:t>Design (</w:t>
+      </w:r>
+      <w:r>
+        <w:rPr>
+          <w:rFonts w:cs="Times New Roman"/>
+          <w:sz w:val="24"/>
+          <w:szCs w:val="24"/>
+        </w:rPr>
+        <w:t xml:space="preserve">Report with Code, Screenshots and Diary of the Portfolio </w:t>
+      </w:r>
+      <w:r>
+        <w:rPr>
+          <w:rFonts w:cs="Times New Roman"/>
+          <w:sz w:val="24"/>
+          <w:szCs w:val="24"/>
+        </w:rPr>
+        <w:t xml:space="preserve">      </w:t>
+      </w:r>
+      <w:r>
+        <w:rPr>
+          <w:rFonts w:cs="Times New Roman"/>
+          <w:sz w:val="24"/>
+          <w:szCs w:val="24"/>
+        </w:rPr>
+        <w:t>for the ICT</w:t>
+      </w:r>
+      <w:r>
+        <w:rPr>
+          <w:rFonts w:cs="Times New Roman"/>
+          <w:sz w:val="24"/>
+          <w:szCs w:val="24"/>
+        </w:rPr>
+        <w:t>)</w:t>
+      </w:r>
+    </w:p>
+    <w:p>
+      <w:pPr>
+        <w:spacing w:line="360" w:lineRule="auto"/>
+        <w:rPr>
+          <w:rFonts w:cs="Times New Roman"/>
+        </w:rPr>
+      </w:pPr>
+    </w:p>
+    <w:p>
+      <w:pPr>
+        <w:spacing w:line="360" w:lineRule="auto"/>
+        <w:rPr>
+          <w:rFonts w:cs="Times New Roman"/>
+          <w:b/>
+          <w:bCs/>
+          <w:sz w:val="32"/>
+          <w:szCs w:val="32"/>
+        </w:rPr>
+      </w:pPr>
+      <w:r>
+        <w:rPr>
+          <w:rFonts w:cs="Times New Roman"/>
+          <w:b/>
+          <w:bCs/>
+          <w:sz w:val="32"/>
+          <w:szCs w:val="32"/>
+        </w:rPr>
+        <w:t>HOMEPAGE</w:t>
+      </w:r>
+    </w:p>
+    <w:p>
+      <w:pPr>
+        <w:spacing w:line="360" w:lineRule="auto"/>
+        <w:rPr>
+          <w:rFonts w:cs="Times New Roman"/>
+          <w:b/>
+          <w:bCs/>
+          <w:sz w:val="32"/>
+          <w:szCs w:val="32"/>
+        </w:rPr>
+      </w:pPr>
+    </w:p>
+    <w:p>
+      <w:pPr>
+        <w:spacing w:line="360" w:lineRule="auto"/>
+        <w:rPr>
+          <w:rFonts w:cs="Times New Roman"/>
+          <w:b/>
+          <w:bCs/>
+          <w:sz w:val="32"/>
+          <w:szCs w:val="32"/>
+        </w:rPr>
+      </w:pPr>
+      <w:r>
+        <w:rPr>
+          <w:rFonts w:cs="Times New Roman"/>
+          <w:b/>
+          <w:bCs/>
+          <w:sz w:val="32"/>
+          <w:szCs w:val="32"/>
+        </w:rPr>
+        <w:t>ABOUT PAGE</w:t>
+      </w:r>
+    </w:p>
+    <w:p>
+      <w:pPr>
+        <w:spacing w:line="360" w:lineRule="auto"/>
+        <w:rPr>
+          <w:rFonts w:cs="Times New Roman"/>
+          <w:b/>
+          <w:bCs/>
+          <w:sz w:val="32"/>
+          <w:szCs w:val="32"/>
+        </w:rPr>
+      </w:pPr>
+    </w:p>
+    <w:p>
+      <w:pPr>
+        <w:spacing w:line="360" w:lineRule="auto"/>
+        <w:rPr>
+          <w:rFonts w:cs="Times New Roman"/>
+          <w:b/>
+          <w:bCs/>
+          <w:sz w:val="32"/>
+          <w:szCs w:val="32"/>
+        </w:rPr>
+      </w:pPr>
+      <w:r>
+        <w:rPr>
+          <w:rFonts w:cs="Times New Roman"/>
+          <w:b/>
+          <w:bCs/>
+          <w:sz w:val="32"/>
+          <w:szCs w:val="32"/>
+        </w:rPr>
+        <w:t>PROJECTS PAGE</w:t>
+      </w:r>
+    </w:p>
+    <w:p>
+      <w:pPr>
+        <w:spacing w:line="360" w:lineRule="auto"/>
+        <w:rPr>
+          <w:rFonts w:cs="Times New Roman"/>
+          <w:b/>
+          <w:bCs/>
+          <w:sz w:val="32"/>
+          <w:szCs w:val="32"/>
+        </w:rPr>
+      </w:pPr>
+    </w:p>
+    <w:p>
+      <w:pPr>
+        <w:spacing w:line="360" w:lineRule="auto"/>
+        <w:rPr>
+          <w:rFonts w:cs="Times New Roman"/>
+          <w:b/>
+          <w:bCs/>
+          <w:sz w:val="32"/>
+          <w:szCs w:val="32"/>
+        </w:rPr>
+      </w:pPr>
+      <w:r>
+        <w:rPr>
+          <w:rFonts w:cs="Times New Roman"/>
+          <w:b/>
+          <w:bCs/>
+          <w:sz w:val="32"/>
+          <w:szCs w:val="32"/>
+        </w:rPr>
+        <w:t>CONTACT PAGE</w:t>
+      </w:r>
+    </w:p>
+    <w:p>
+      <w:pPr>
+        <w:spacing w:line="360" w:lineRule="auto"/>
+        <w:rPr>
+          <w:rFonts w:cs="Times New Roman"/>
+          <w:b/>
+          <w:bCs/>
+          <w:sz w:val="32"/>
+          <w:szCs w:val="32"/>
+        </w:rPr>
+      </w:pPr>
+    </w:p>
+    <w:p>
+      <w:pPr>
+        <w:spacing w:line="360" w:lineRule="auto"/>
+        <w:rPr>
+          <w:rFonts w:cs="Times New Roman"/>
+          <w:b/>
+          <w:bCs/>
+          <w:sz w:val="32"/>
+          <w:szCs w:val="32"/>
+        </w:rPr>
+      </w:pPr>
+      <w:r>
+        <w:rPr>
+          <w:rFonts w:cs="Times New Roman"/>
+          <w:b/>
+          <w:bCs/>
+          <w:sz w:val="32"/>
+          <w:szCs w:val="32"/>
+        </w:rPr>
+        <w:t>BLOGS PAGE</w:t>
+      </w:r>
+    </w:p>
+    <w:p>
+      <w:pPr>
+        <w:spacing w:line="360" w:lineRule="auto"/>
+        <w:rPr>
+          <w:rFonts w:cs="Times New Roman"/>
+          <w:b/>
+          <w:bCs/>
+          <w:sz w:val="32"/>
+          <w:szCs w:val="32"/>
+        </w:rPr>
+      </w:pPr>
+    </w:p>
+    <w:p>
+      <w:pPr>
+        <w:spacing w:line="360" w:lineRule="auto"/>
+        <w:rPr>
+          <w:rFonts w:cs="Times New Roman"/>
+          <w:b/>
+          <w:bCs/>
+          <w:sz w:val="32"/>
+          <w:szCs w:val="32"/>
+        </w:rPr>
+      </w:pPr>
+      <w:r>
+        <w:rPr>
+          <w:rFonts w:cs="Times New Roman"/>
+          <w:b/>
+          <w:bCs/>
+          <w:sz w:val="32"/>
+          <w:szCs w:val="32"/>
+        </w:rPr>
+        <w:t>STYLESHEET</w:t>
+      </w:r>
+    </w:p>
+    <w:p>
+      <w:pPr>
+        <w:spacing w:line="360" w:lineRule="auto"/>
+        <w:rPr>
+          <w:rFonts w:cs="Times New Roman"/>
+          <w:b/>
+          <w:bCs/>
+          <w:sz w:val="32"/>
+          <w:szCs w:val="32"/>
+        </w:rPr>
+      </w:pPr>
+    </w:p>
+    <w:p>
+      <w:pPr>
+        <w:spacing w:line="360" w:lineRule="auto"/>
+        <w:rPr>
+          <w:rFonts w:cs="Times New Roman"/>
+          <w:b/>
+          <w:bCs/>
+          <w:sz w:val="32"/>
+          <w:szCs w:val="32"/>
+        </w:rPr>
+      </w:pPr>
+      <w:r>
+        <w:rPr>
+          <w:rFonts w:cs="Times New Roman"/>
+          <w:b/>
+          <w:bCs/>
+          <w:sz w:val="32"/>
+          <w:szCs w:val="32"/>
+        </w:rPr>
+        <w:t>SCRIPTING FILE</w:t>
+      </w:r>
+    </w:p>
+    <w:p>
+      <w:pPr>
+        <w:spacing w:line="360" w:lineRule="auto"/>
+        <w:rPr>
+          <w:rFonts w:cs="Times New Roman"/>
+          <w:b/>
+          <w:bCs/>
+          <w:sz w:val="32"/>
+          <w:szCs w:val="32"/>
+        </w:rPr>
+      </w:pPr>
+    </w:p>
+    <w:p>
+      <w:pPr>
+        <w:spacing w:line="360" w:lineRule="auto"/>
+        <w:rPr>
+          <w:rFonts w:cs="Times New Roman"/>
+          <w:b/>
+          <w:bCs/>
+          <w:sz w:val="32"/>
+          <w:szCs w:val="32"/>
+        </w:rPr>
+      </w:pPr>
+      <w:r>
+        <w:rPr>
+          <w:rFonts w:cs="Times New Roman"/>
+          <w:b/>
+          <w:bCs/>
+          <w:sz w:val="32"/>
+          <w:szCs w:val="32"/>
+        </w:rPr>
+        <w:t>SCREENSHOTS</w:t>
+      </w:r>
+    </w:p>
+    <w:p>
+      <w:pPr>
+        <w:spacing w:line="360" w:lineRule="auto"/>
+        <w:rPr>
+          <w:rFonts w:cs="Times New Roman"/>
+        </w:rPr>
+      </w:pPr>
+      <w:r>
+        <w:rPr>
+          <w:rFonts w:cs="Times New Roman"/>
+        </w:rPr>
+        <w:br/>
+      </w:r>
+    </w:p>
+    <w:p>
+      <w:pPr>
+        <w:spacing w:line="360" w:lineRule="auto"/>
+        <w:rPr>
+          <w:rFonts w:cs="Times New Roman"/>
+        </w:rPr>
+      </w:pPr>
+    </w:p>
+    <w:p>
+      <w:pPr>
+        <w:spacing w:line="360" w:lineRule="auto"/>
+        <w:rPr>
+          <w:rFonts w:cs="Times New Roman"/>
+          <w:b/>
+          <w:bCs/>
+          <w:u w:val="single"/>
+        </w:rPr>
+      </w:pPr>
+    </w:p>
+    <w:p>
+      <w:pPr>
+        <w:jc w:val="center"/>
+        <w:rPr>
+          <w:rFonts w:cs="Times New Roman"/>
+          <w:b/>
+          <w:bCs/>
+          <w:sz w:val="40"/>
+          <w:szCs w:val="40"/>
+        </w:rPr>
+      </w:pPr>
+    </w:p>
+    <w:p>
+      <w:pPr>
+        <w:jc w:val="center"/>
+        <w:rPr>
+          <w:rFonts w:cs="Times New Roman"/>
+          <w:b/>
+          <w:bCs/>
+          <w:sz w:val="40"/>
+          <w:szCs w:val="40"/>
+        </w:rPr>
+      </w:pPr>
+      <w:r>
+        <w:rPr>
+          <w:rFonts w:cs="Times New Roman"/>
+          <w:b/>
+          <w:bCs/>
+          <w:sz w:val="40"/>
+          <w:szCs w:val="40"/>
+        </w:rPr>
+        <w:t xml:space="preserve">Development </w:t>
+      </w:r>
+      <w:r>
+        <w:rPr>
+          <w:rFonts w:cs="Times New Roman"/>
+          <w:b/>
+          <w:bCs/>
+          <w:sz w:val="40"/>
+          <w:szCs w:val="40"/>
+        </w:rPr>
+        <w:t>D</w:t>
+      </w:r>
+      <w:r>
+        <w:rPr>
+          <w:rFonts w:cs="Times New Roman"/>
+          <w:b/>
+          <w:bCs/>
+          <w:sz w:val="40"/>
+          <w:szCs w:val="40"/>
+        </w:rPr>
+        <w:t xml:space="preserve">iary for the Portfolio </w:t>
+      </w:r>
+      <w:r>
+        <w:rPr>
+          <w:rFonts w:cs="Times New Roman"/>
+          <w:b/>
+          <w:bCs/>
+          <w:sz w:val="40"/>
+          <w:szCs w:val="40"/>
+        </w:rPr>
+        <w:t>Website</w:t>
+      </w:r>
+    </w:p>
+    <w:p>
+      <w:pPr>
+        <w:rPr>
+          <w:rFonts w:cs="Times New Roman"/>
+          <w:b/>
+          <w:bCs/>
           <w:sz w:val="28"/>
           <w:szCs w:val="28"/>
         </w:rPr>
-        <w:t>UNIVERSITY OF WESTMINSTER</w:t>
-      </w:r>
-    </w:p>
-    <w:p>
-      <w:pPr>
-        <w:jc w:val="center"/>
-        <w:rPr>
-          <w:rFonts w:ascii="Times New Roman" w:hAnsi="Times New Roman" w:cs="Times New Roman"/>
+      </w:pPr>
+    </w:p>
+    <w:p>
+      <w:pPr>
+        <w:rPr>
+          <w:rFonts w:cs="Times New Roman"/>
+          <w:b/>
+          <w:bCs/>
           <w:sz w:val="28"/>
           <w:szCs w:val="28"/>
         </w:rPr>
@@ -240,338 +999,39 @@
     </w:p>
     <w:p>
       <w:pPr>
-        <w:jc w:val="center"/>
-        <w:rPr>
-          <w:rFonts w:ascii="Times New Roman" w:hAnsi="Times New Roman" w:cs="Times New Roman"/>
-          <w:b/>
-          <w:bCs/>
-          <w:sz w:val="40"/>
-          <w:szCs w:val="40"/>
-        </w:rPr>
-      </w:pPr>
-      <w:r>
-        <w:rPr>
-          <w:rFonts w:ascii="Times New Roman" w:hAnsi="Times New Roman" w:cs="Times New Roman"/>
-          <w:b/>
-          <w:bCs/>
-          <w:sz w:val="40"/>
-          <w:szCs w:val="40"/>
-        </w:rPr>
-        <w:t>Advanced Client-Side Development</w:t>
-      </w:r>
-    </w:p>
-    <w:p>
-      <w:pPr>
-        <w:jc w:val="center"/>
-        <w:rPr>
-          <w:rFonts w:ascii="Times New Roman" w:hAnsi="Times New Roman" w:cs="Times New Roman"/>
-          <w:b/>
-          <w:bCs/>
-          <w:sz w:val="40"/>
-          <w:szCs w:val="40"/>
-        </w:rPr>
-      </w:pPr>
-      <w:r>
-        <w:rPr>
-          <w:rFonts w:ascii="Times New Roman" w:hAnsi="Times New Roman" w:cs="Times New Roman"/>
-          <w:b/>
-          <w:bCs/>
-          <w:sz w:val="40"/>
-          <w:szCs w:val="40"/>
-        </w:rPr>
-        <w:t>5COSC026C.1</w:t>
-      </w:r>
-    </w:p>
-    <w:p>
-      <w:pPr>
-        <w:rPr>
-          <w:rFonts w:ascii="Times New Roman" w:hAnsi="Times New Roman" w:cs="Times New Roman"/>
-          <w:sz w:val="40"/>
-          <w:szCs w:val="40"/>
-        </w:rPr>
-      </w:pPr>
-    </w:p>
-    <w:p>
-      <w:pPr>
-        <w:rPr>
-          <w:rFonts w:ascii="Times New Roman" w:hAnsi="Times New Roman" w:cs="Times New Roman"/>
-          <w:sz w:val="40"/>
-          <w:szCs w:val="40"/>
-        </w:rPr>
-      </w:pPr>
-    </w:p>
-    <w:p>
-      <w:pPr>
-        <w:spacing w:line="480" w:lineRule="auto"/>
-        <w:rPr>
-          <w:rFonts w:ascii="Times New Roman" w:hAnsi="Times New Roman" w:cs="Times New Roman"/>
-        </w:rPr>
-      </w:pPr>
-      <w:r>
-        <w:rPr>
-          <w:rFonts w:ascii="Times New Roman" w:hAnsi="Times New Roman" w:cs="Times New Roman"/>
-        </w:rPr>
-        <w:t xml:space="preserve">Name –  </w:t>
-      </w:r>
-      <w:r>
-        <w:rPr>
-          <w:rFonts w:ascii="Times New Roman" w:hAnsi="Times New Roman" w:cs="Times New Roman"/>
-        </w:rPr>
-        <w:t>Herath Mudiyanselage Parama Bhadantha Bandara Herath</w:t>
-      </w:r>
-    </w:p>
-    <w:p>
-      <w:pPr>
-        <w:spacing w:line="480" w:lineRule="auto"/>
-        <w:rPr>
-          <w:rFonts w:ascii="Times New Roman" w:hAnsi="Times New Roman" w:cs="Times New Roman"/>
-        </w:rPr>
-      </w:pPr>
-      <w:r>
-        <w:rPr>
-          <w:rFonts w:ascii="Times New Roman" w:hAnsi="Times New Roman" w:cs="Times New Roman"/>
-        </w:rPr>
-        <w:t xml:space="preserve">UOW Number – </w:t>
-      </w:r>
-      <w:r>
-        <w:rPr>
-          <w:rFonts w:ascii="Times New Roman" w:hAnsi="Times New Roman" w:cs="Times New Roman"/>
-        </w:rPr>
-        <w:t>w2051807</w:t>
-      </w:r>
-    </w:p>
-    <w:p>
-      <w:pPr>
-        <w:spacing w:line="480" w:lineRule="auto"/>
-        <w:rPr>
-          <w:rFonts w:ascii="Times New Roman" w:hAnsi="Times New Roman" w:cs="Times New Roman"/>
-        </w:rPr>
-      </w:pPr>
-      <w:r>
-        <w:rPr>
-          <w:rFonts w:ascii="Times New Roman" w:hAnsi="Times New Roman" w:cs="Times New Roman"/>
-        </w:rPr>
-        <w:t xml:space="preserve">IIT Number – </w:t>
-      </w:r>
-      <w:r>
-        <w:rPr>
-          <w:rFonts w:ascii="Times New Roman" w:hAnsi="Times New Roman" w:cs="Times New Roman"/>
-        </w:rPr>
-        <w:t>20230993</w:t>
-      </w:r>
-    </w:p>
-    <w:p>
-      <w:pPr>
-        <w:spacing w:line="480" w:lineRule="auto"/>
-        <w:rPr>
-          <w:rFonts w:ascii="Times New Roman" w:hAnsi="Times New Roman" w:cs="Times New Roman"/>
-        </w:rPr>
-      </w:pPr>
-      <w:r>
-        <w:rPr>
-          <w:rFonts w:ascii="Times New Roman" w:hAnsi="Times New Roman" w:cs="Times New Roman"/>
-        </w:rPr>
-        <w:t>Module Leader –</w:t>
-      </w:r>
-      <w:r>
-        <w:rPr>
-          <w:rFonts w:ascii="Times New Roman" w:hAnsi="Times New Roman" w:cs="Times New Roman"/>
-        </w:rPr>
-        <w:t xml:space="preserve"> Ms. Theja Perera</w:t>
-      </w:r>
-    </w:p>
-    <w:p>
-      <w:pPr>
-        <w:spacing w:line="480" w:lineRule="auto"/>
-        <w:rPr>
-          <w:rFonts w:ascii="Times New Roman" w:hAnsi="Times New Roman" w:cs="Times New Roman"/>
-        </w:rPr>
-      </w:pPr>
-      <w:r>
-        <w:rPr>
-          <w:rFonts w:ascii="Times New Roman" w:hAnsi="Times New Roman" w:cs="Times New Roman"/>
-        </w:rPr>
-        <w:t xml:space="preserve">Assignment Type – </w:t>
-      </w:r>
-      <w:r>
-        <w:rPr>
-          <w:rFonts w:ascii="Times New Roman" w:hAnsi="Times New Roman" w:cs="Times New Roman"/>
-        </w:rPr>
-        <w:t>Report with Code, Screenshots and Diary of the Portfolio for the ICT</w:t>
-      </w:r>
-    </w:p>
-    <w:p>
-      <w:pPr>
-        <w:spacing w:line="360" w:lineRule="auto"/>
-        <w:rPr>
-          <w:rFonts w:ascii="Times New Roman" w:hAnsi="Times New Roman" w:cs="Times New Roman"/>
-        </w:rPr>
-      </w:pPr>
-      <w:r>
-        <w:rPr>
-          <w:rFonts w:ascii="Times New Roman" w:hAnsi="Times New Roman" w:cs="Times New Roman"/>
-        </w:rPr>
-        <w:t xml:space="preserve">Course work name – </w:t>
-      </w:r>
-      <w:r>
-        <w:rPr>
-          <w:rFonts w:ascii="Times New Roman" w:hAnsi="Times New Roman" w:cs="Times New Roman"/>
-        </w:rPr>
-        <w:t>Portfolio for ICT</w:t>
-      </w:r>
-    </w:p>
-    <w:p>
-      <w:pPr>
-        <w:spacing w:line="360" w:lineRule="auto"/>
-        <w:rPr>
-          <w:rFonts w:ascii="Times New Roman" w:hAnsi="Times New Roman" w:cs="Times New Roman"/>
-        </w:rPr>
-      </w:pPr>
-    </w:p>
-    <w:p>
-      <w:pPr>
-        <w:spacing w:line="360" w:lineRule="auto"/>
-        <w:rPr>
-          <w:rFonts w:ascii="Times New Roman" w:hAnsi="Times New Roman" w:cs="Times New Roman"/>
-        </w:rPr>
-      </w:pPr>
-    </w:p>
-    <w:p>
-      <w:pPr>
-        <w:spacing w:line="360" w:lineRule="auto"/>
-        <w:rPr>
-          <w:rFonts w:ascii="Times New Roman" w:hAnsi="Times New Roman" w:cs="Times New Roman"/>
-        </w:rPr>
-      </w:pPr>
-    </w:p>
-    <w:p>
-      <w:pPr>
-        <w:spacing w:line="360" w:lineRule="auto"/>
-        <w:rPr>
-          <w:rFonts w:ascii="Times New Roman" w:hAnsi="Times New Roman" w:cs="Times New Roman"/>
-        </w:rPr>
-      </w:pPr>
-    </w:p>
-    <w:p>
-      <w:pPr>
-        <w:spacing w:line="360" w:lineRule="auto"/>
-        <w:rPr>
-          <w:b/>
-          <w:bCs/>
-          <w:u w:val="single"/>
-        </w:rPr>
-      </w:pPr>
-    </w:p>
-    <w:p>
-      <w:pPr>
-        <w:jc w:val="center"/>
-        <w:rPr>
-          <w:b/>
-          <w:bCs/>
-          <w:sz w:val="40"/>
-          <w:szCs w:val="40"/>
-        </w:rPr>
-      </w:pPr>
-    </w:p>
-    <w:p>
-      <w:pPr>
-        <w:jc w:val="center"/>
-        <w:rPr>
-          <w:b/>
-          <w:bCs/>
-          <w:sz w:val="40"/>
-          <w:szCs w:val="40"/>
-        </w:rPr>
-      </w:pPr>
-      <w:r>
-        <w:rPr>
-          <w:b/>
-          <w:bCs/>
-          <w:sz w:val="40"/>
-          <w:szCs w:val="40"/>
-        </w:rPr>
-        <w:lastRenderedPageBreak/>
-        <w:t xml:space="preserve">Development </w:t>
-      </w:r>
-      <w:r>
-        <w:rPr>
-          <w:b/>
-          <w:bCs/>
-          <w:sz w:val="40"/>
-          <w:szCs w:val="40"/>
-        </w:rPr>
-        <w:t>D</w:t>
-      </w:r>
-      <w:r>
-        <w:rPr>
-          <w:b/>
-          <w:bCs/>
-          <w:sz w:val="40"/>
-          <w:szCs w:val="40"/>
-        </w:rPr>
-        <w:t xml:space="preserve">iary for the Portfolio </w:t>
-      </w:r>
-      <w:r>
-        <w:rPr>
-          <w:b/>
-          <w:bCs/>
-          <w:sz w:val="40"/>
-          <w:szCs w:val="40"/>
-        </w:rPr>
-        <w:t>Website</w:t>
-      </w:r>
-    </w:p>
-    <w:p>
-      <w:pPr>
-        <w:rPr>
+        <w:rPr>
+          <w:rFonts w:cs="Times New Roman"/>
           <w:b/>
           <w:bCs/>
           <w:sz w:val="28"/>
           <w:szCs w:val="28"/>
         </w:rPr>
       </w:pPr>
-    </w:p>
-    <w:p>
-      <w:pPr>
-        <w:rPr>
+      <w:r>
+        <w:rPr>
+          <w:rFonts w:cs="Times New Roman"/>
           <w:b/>
           <w:bCs/>
           <w:sz w:val="28"/>
           <w:szCs w:val="28"/>
         </w:rPr>
-      </w:pPr>
-    </w:p>
-    <w:p>
-      <w:pPr>
-        <w:rPr>
+        <w:t>Week 01</w:t>
+      </w:r>
+      <w:r>
+        <w:rPr>
+          <w:rFonts w:cs="Times New Roman"/>
           <w:b/>
           <w:bCs/>
           <w:sz w:val="28"/>
           <w:szCs w:val="28"/>
         </w:rPr>
-      </w:pPr>
-      <w:r>
-        <w:rPr>
-          <w:b/>
-          <w:bCs/>
-          <w:sz w:val="28"/>
-          <w:szCs w:val="28"/>
-        </w:rPr>
-        <w:t>Week 01</w:t>
-      </w:r>
-      <w:r>
-        <w:rPr>
-          <w:b/>
-          <w:bCs/>
-          <w:sz w:val="28"/>
-          <w:szCs w:val="28"/>
-        </w:rPr>
         <w:t xml:space="preserve"> – Oct 2-9</w:t>
       </w:r>
     </w:p>
     <w:p>
       <w:pPr>
         <w:rPr>
+          <w:rFonts w:cs="Times New Roman"/>
           <w:b/>
           <w:bCs/>
         </w:rPr>
@@ -584,59 +1044,113 @@
           <w:ilvl w:val="0"/>
           <w:numId w:val="1"/>
         </w:numPr>
-      </w:pPr>
-      <w:r>
+        <w:rPr>
+          <w:rFonts w:cs="Times New Roman"/>
+        </w:rPr>
+      </w:pPr>
+      <w:r>
+        <w:rPr>
+          <w:rFonts w:cs="Times New Roman"/>
+        </w:rPr>
         <w:t xml:space="preserve">Decided on the </w:t>
       </w:r>
       <w:r>
+        <w:rPr>
+          <w:rFonts w:cs="Times New Roman"/>
+        </w:rPr>
         <w:t xml:space="preserve">project’s </w:t>
       </w:r>
       <w:r>
+        <w:rPr>
+          <w:rFonts w:cs="Times New Roman"/>
+        </w:rPr>
         <w:t xml:space="preserve">file </w:t>
       </w:r>
       <w:r>
+        <w:rPr>
+          <w:rFonts w:cs="Times New Roman"/>
+        </w:rPr>
         <w:t>structure as per the specification, 3</w:t>
       </w:r>
       <w:r>
+        <w:rPr>
+          <w:rFonts w:cs="Times New Roman"/>
+        </w:rPr>
         <w:t xml:space="preserve"> HTML files, for </w:t>
       </w:r>
       <w:r>
+        <w:rPr>
+          <w:rFonts w:cs="Times New Roman"/>
+        </w:rPr>
         <w:t>H</w:t>
       </w:r>
       <w:r>
+        <w:rPr>
+          <w:rFonts w:cs="Times New Roman"/>
+        </w:rPr>
         <w:t xml:space="preserve">ome, </w:t>
       </w:r>
       <w:r>
+        <w:rPr>
+          <w:rFonts w:cs="Times New Roman"/>
+        </w:rPr>
         <w:t>A</w:t>
       </w:r>
       <w:r>
+        <w:rPr>
+          <w:rFonts w:cs="Times New Roman"/>
+        </w:rPr>
         <w:t xml:space="preserve">bout, </w:t>
       </w:r>
       <w:r>
+        <w:rPr>
+          <w:rFonts w:cs="Times New Roman"/>
+        </w:rPr>
         <w:t>P</w:t>
       </w:r>
       <w:r>
+        <w:rPr>
+          <w:rFonts w:cs="Times New Roman"/>
+        </w:rPr>
         <w:t xml:space="preserve">rojects and </w:t>
       </w:r>
       <w:r>
+        <w:rPr>
+          <w:rFonts w:cs="Times New Roman"/>
+        </w:rPr>
         <w:t>a single CSS file.</w:t>
       </w:r>
       <w:r>
+        <w:rPr>
+          <w:rFonts w:cs="Times New Roman"/>
+        </w:rPr>
         <w:t xml:space="preserve"> In </w:t>
       </w:r>
       <w:r>
+        <w:rPr>
+          <w:rFonts w:cs="Times New Roman"/>
+        </w:rPr>
         <w:t>addition,</w:t>
       </w:r>
       <w:r>
+        <w:rPr>
+          <w:rFonts w:cs="Times New Roman"/>
+        </w:rPr>
         <w:t xml:space="preserve"> a JS file is to be used </w:t>
       </w:r>
       <w:r>
+        <w:rPr>
+          <w:rFonts w:cs="Times New Roman"/>
+        </w:rPr>
         <w:t>sitewide.</w:t>
       </w:r>
     </w:p>
     <w:p>
       <w:pPr>
         <w:pStyle w:val="ListParagraph"/>
+        <w:rPr>
+          <w:rFonts w:cs="Times New Roman"/>
+        </w:rPr>
       </w:pPr>
     </w:p>
     <w:p>
@@ -646,17 +1160,29 @@
           <w:ilvl w:val="0"/>
           <w:numId w:val="1"/>
         </w:numPr>
-      </w:pPr>
-      <w:r>
+        <w:rPr>
+          <w:rFonts w:cs="Times New Roman"/>
+        </w:rPr>
+      </w:pPr>
+      <w:r>
+        <w:rPr>
+          <w:rFonts w:cs="Times New Roman"/>
+        </w:rPr>
         <w:t xml:space="preserve">Decided the basic navigation as well: Home, About and Projects pages would be accessible via the navigation bar </w:t>
       </w:r>
       <w:r>
+        <w:rPr>
+          <w:rFonts w:cs="Times New Roman"/>
+        </w:rPr>
         <w:t>and some featured projects would be shown on the Home page.</w:t>
       </w:r>
     </w:p>
     <w:p>
       <w:pPr>
         <w:pStyle w:val="ListParagraph"/>
+        <w:rPr>
+          <w:rFonts w:cs="Times New Roman"/>
+        </w:rPr>
       </w:pPr>
     </w:p>
     <w:p>
@@ -666,14 +1192,23 @@
           <w:ilvl w:val="0"/>
           <w:numId w:val="1"/>
         </w:numPr>
-      </w:pPr>
-      <w:r>
+        <w:rPr>
+          <w:rFonts w:cs="Times New Roman"/>
+        </w:rPr>
+      </w:pPr>
+      <w:r>
+        <w:rPr>
+          <w:rFonts w:cs="Times New Roman"/>
+        </w:rPr>
         <w:t>Decided that the newsletter subscription form would be on the bottom of the homepage, before the footer that would be constant sitewide.</w:t>
       </w:r>
     </w:p>
     <w:p>
       <w:pPr>
         <w:pStyle w:val="ListParagraph"/>
+        <w:rPr>
+          <w:rFonts w:cs="Times New Roman"/>
+        </w:rPr>
       </w:pPr>
     </w:p>
     <w:p>
@@ -683,22 +1218,37 @@
           <w:ilvl w:val="0"/>
           <w:numId w:val="1"/>
         </w:numPr>
-      </w:pPr>
-      <w:r>
+        <w:rPr>
+          <w:rFonts w:cs="Times New Roman"/>
+        </w:rPr>
+      </w:pPr>
+      <w:r>
+        <w:rPr>
+          <w:rFonts w:cs="Times New Roman"/>
+        </w:rPr>
         <w:t>Initial low fidelity diagrams for the desktop and mobile layouts were decided and drawn</w:t>
       </w:r>
       <w:r>
+        <w:rPr>
+          <w:rFonts w:cs="Times New Roman"/>
+        </w:rPr>
         <w:t>:</w:t>
       </w:r>
     </w:p>
     <w:p>
       <w:pPr>
         <w:pStyle w:val="ListParagraph"/>
-      </w:pPr>
-    </w:p>
-    <w:p>
-      <w:pPr>
-        <w:pStyle w:val="ListParagraph"/>
+        <w:rPr>
+          <w:rFonts w:cs="Times New Roman"/>
+        </w:rPr>
+      </w:pPr>
+    </w:p>
+    <w:p>
+      <w:pPr>
+        <w:pStyle w:val="ListParagraph"/>
+        <w:rPr>
+          <w:rFonts w:cs="Times New Roman"/>
+        </w:rPr>
       </w:pPr>
     </w:p>
     <w:p>
@@ -706,9 +1256,13 @@
         <w:tabs>
           <w:tab w:val="right" w:pos="9360"/>
         </w:tabs>
-      </w:pPr>
-      <w:r>
-        <w:rPr>
+        <w:rPr>
+          <w:rFonts w:cs="Times New Roman"/>
+        </w:rPr>
+      </w:pPr>
+      <w:r>
+        <w:rPr>
+          <w:rFonts w:cs="Times New Roman"/>
           <w:noProof/>
         </w:rPr>
         <w:drawing>
@@ -755,6 +1309,7 @@
       </w:r>
       <w:r>
         <w:rPr>
+          <w:rFonts w:cs="Times New Roman"/>
           <w:noProof/>
         </w:rPr>
         <w:drawing>
@@ -801,6 +1356,7 @@
       </w:r>
       <w:r>
         <w:rPr>
+          <w:rFonts w:cs="Times New Roman"/>
           <w:noProof/>
         </w:rPr>
         <w:drawing>
@@ -846,14 +1402,45 @@
         </w:drawing>
       </w:r>
     </w:p>
-    <w:p/>
-    <w:p/>
-    <w:p/>
-    <w:p/>
-    <w:p/>
-    <w:p>
-      <w:pPr>
-        <w:rPr>
+    <w:p>
+      <w:pPr>
+        <w:rPr>
+          <w:rFonts w:cs="Times New Roman"/>
+        </w:rPr>
+      </w:pPr>
+    </w:p>
+    <w:p>
+      <w:pPr>
+        <w:rPr>
+          <w:rFonts w:cs="Times New Roman"/>
+        </w:rPr>
+      </w:pPr>
+    </w:p>
+    <w:p>
+      <w:pPr>
+        <w:rPr>
+          <w:rFonts w:cs="Times New Roman"/>
+        </w:rPr>
+      </w:pPr>
+    </w:p>
+    <w:p>
+      <w:pPr>
+        <w:rPr>
+          <w:rFonts w:cs="Times New Roman"/>
+        </w:rPr>
+      </w:pPr>
+    </w:p>
+    <w:p>
+      <w:pPr>
+        <w:rPr>
+          <w:rFonts w:cs="Times New Roman"/>
+        </w:rPr>
+      </w:pPr>
+    </w:p>
+    <w:p>
+      <w:pPr>
+        <w:rPr>
+          <w:rFonts w:cs="Times New Roman"/>
           <w:b/>
           <w:bCs/>
           <w:sz w:val="28"/>
@@ -862,27 +1449,19 @@
       </w:pPr>
       <w:r>
         <w:rPr>
+          <w:rFonts w:cs="Times New Roman"/>
           <w:b/>
           <w:bCs/>
           <w:sz w:val="28"/>
           <w:szCs w:val="28"/>
         </w:rPr>
-        <w:lastRenderedPageBreak/>
-        <w:t>Week 0</w:t>
-      </w:r>
-      <w:r>
-        <w:rPr>
-          <w:b/>
-          <w:bCs/>
-          <w:sz w:val="28"/>
-          <w:szCs w:val="28"/>
-        </w:rPr>
-        <w:t>2 – Oct 9-16</w:t>
-      </w:r>
-    </w:p>
-    <w:p>
-      <w:pPr>
-        <w:rPr>
+        <w:t>Week 02 – Oct 9-16</w:t>
+      </w:r>
+    </w:p>
+    <w:p>
+      <w:pPr>
+        <w:rPr>
+          <w:rFonts w:cs="Times New Roman"/>
           <w:b/>
           <w:bCs/>
         </w:rPr>
@@ -895,17 +1474,29 @@
           <w:ilvl w:val="0"/>
           <w:numId w:val="1"/>
         </w:numPr>
-      </w:pPr>
-      <w:r>
+        <w:rPr>
+          <w:rFonts w:cs="Times New Roman"/>
+        </w:rPr>
+      </w:pPr>
+      <w:r>
+        <w:rPr>
+          <w:rFonts w:cs="Times New Roman"/>
+        </w:rPr>
         <w:t xml:space="preserve">Learned that </w:t>
       </w:r>
       <w:r>
+        <w:rPr>
+          <w:rFonts w:cs="Times New Roman"/>
+        </w:rPr>
         <w:t>including at least 2 blog posts were mandatory, regardless of choosing to showcase projects over a “more general blogs page”.</w:t>
       </w:r>
     </w:p>
     <w:p>
       <w:pPr>
         <w:pStyle w:val="ListParagraph"/>
+        <w:rPr>
+          <w:rFonts w:cs="Times New Roman"/>
+        </w:rPr>
       </w:pPr>
     </w:p>
     <w:p>
@@ -915,22 +1506,35 @@
           <w:ilvl w:val="0"/>
           <w:numId w:val="1"/>
         </w:numPr>
-      </w:pPr>
-      <w:r>
+        <w:rPr>
+          <w:rFonts w:cs="Times New Roman"/>
+        </w:rPr>
+      </w:pPr>
+      <w:r>
+        <w:rPr>
+          <w:rFonts w:cs="Times New Roman"/>
+        </w:rPr>
         <w:t>Drew a low fidelity diagram for desktop and mobile layouts for this blogs page:</w:t>
       </w:r>
     </w:p>
     <w:p>
       <w:pPr>
         <w:pStyle w:val="ListParagraph"/>
-      </w:pPr>
-    </w:p>
-    <w:p>
-      <w:pPr>
-        <w:pStyle w:val="ListParagraph"/>
-      </w:pPr>
-      <w:r>
-        <w:rPr>
+        <w:rPr>
+          <w:rFonts w:cs="Times New Roman"/>
+        </w:rPr>
+      </w:pPr>
+    </w:p>
+    <w:p>
+      <w:pPr>
+        <w:pStyle w:val="ListParagraph"/>
+        <w:rPr>
+          <w:rFonts w:cs="Times New Roman"/>
+        </w:rPr>
+      </w:pPr>
+      <w:r>
+        <w:rPr>
+          <w:rFonts w:cs="Times New Roman"/>
           <w:noProof/>
         </w:rPr>
         <w:drawing>
@@ -979,6 +1583,9 @@
     <w:p>
       <w:pPr>
         <w:pStyle w:val="ListParagraph"/>
+        <w:rPr>
+          <w:rFonts w:cs="Times New Roman"/>
+        </w:rPr>
       </w:pPr>
     </w:p>
     <w:p>
@@ -988,26 +1595,47 @@
           <w:ilvl w:val="0"/>
           <w:numId w:val="1"/>
         </w:numPr>
-      </w:pPr>
-      <w:r>
+        <w:rPr>
+          <w:rFonts w:cs="Times New Roman"/>
+        </w:rPr>
+      </w:pPr>
+      <w:r>
+        <w:rPr>
+          <w:rFonts w:cs="Times New Roman"/>
+        </w:rPr>
         <w:t xml:space="preserve">Started working on the </w:t>
       </w:r>
       <w:r>
+        <w:rPr>
+          <w:rFonts w:cs="Times New Roman"/>
+        </w:rPr>
         <w:t>Home page</w:t>
       </w:r>
       <w:r>
+        <w:rPr>
+          <w:rFonts w:cs="Times New Roman"/>
+        </w:rPr>
         <w:t>, navigation bar and footer</w:t>
       </w:r>
       <w:r>
+        <w:rPr>
+          <w:rFonts w:cs="Times New Roman"/>
+        </w:rPr>
         <w:t xml:space="preserve">, the latter </w:t>
       </w:r>
       <w:r>
+        <w:rPr>
+          <w:rFonts w:cs="Times New Roman"/>
+        </w:rPr>
         <w:t>are to be reused for the other HTML files.</w:t>
       </w:r>
     </w:p>
     <w:p>
       <w:pPr>
         <w:pStyle w:val="ListParagraph"/>
+        <w:rPr>
+          <w:rFonts w:cs="Times New Roman"/>
+        </w:rPr>
       </w:pPr>
     </w:p>
     <w:p>
@@ -1017,14 +1645,23 @@
           <w:ilvl w:val="0"/>
           <w:numId w:val="1"/>
         </w:numPr>
-      </w:pPr>
-      <w:r>
+        <w:rPr>
+          <w:rFonts w:cs="Times New Roman"/>
+        </w:rPr>
+      </w:pPr>
+      <w:r>
+        <w:rPr>
+          <w:rFonts w:cs="Times New Roman"/>
+        </w:rPr>
         <w:t>Added background images, padding and a general first section of the body tag, which would be used to host a greeting and a quick message.</w:t>
       </w:r>
     </w:p>
     <w:p>
       <w:pPr>
         <w:pStyle w:val="ListParagraph"/>
+        <w:rPr>
+          <w:rFonts w:cs="Times New Roman"/>
+        </w:rPr>
       </w:pPr>
     </w:p>
     <w:p>
@@ -1034,19 +1671,34 @@
           <w:ilvl w:val="0"/>
           <w:numId w:val="1"/>
         </w:numPr>
-      </w:pPr>
-      <w:r>
+        <w:rPr>
+          <w:rFonts w:cs="Times New Roman"/>
+        </w:rPr>
+      </w:pPr>
+      <w:r>
+        <w:rPr>
+          <w:rFonts w:cs="Times New Roman"/>
+        </w:rPr>
         <w:t>As I’m developing on a desktop-first basis, made the navigation bar and footer responsive to fit for a mobile device. (ONLY mobile as of now) This is demonstrated by the screenshots below:</w:t>
       </w:r>
     </w:p>
     <w:p>
       <w:pPr>
         <w:pStyle w:val="ListParagraph"/>
-      </w:pPr>
-    </w:p>
-    <w:p>
-      <w:r>
-        <w:rPr>
+        <w:rPr>
+          <w:rFonts w:cs="Times New Roman"/>
+        </w:rPr>
+      </w:pPr>
+    </w:p>
+    <w:p>
+      <w:pPr>
+        <w:rPr>
+          <w:rFonts w:cs="Times New Roman"/>
+        </w:rPr>
+      </w:pPr>
+      <w:r>
+        <w:rPr>
+          <w:rFonts w:cs="Times New Roman"/>
           <w:noProof/>
         </w:rPr>
         <w:lastRenderedPageBreak/>
@@ -1094,8 +1746,14 @@
       </w:r>
     </w:p>
     <w:p>
-      <w:r>
-        <w:rPr>
+      <w:pPr>
+        <w:rPr>
+          <w:rFonts w:cs="Times New Roman"/>
+        </w:rPr>
+      </w:pPr>
+      <w:r>
+        <w:rPr>
+          <w:rFonts w:cs="Times New Roman"/>
           <w:noProof/>
         </w:rPr>
         <w:drawing>
@@ -1144,6 +1802,7 @@
     <w:p>
       <w:pPr>
         <w:rPr>
+          <w:rFonts w:cs="Times New Roman"/>
           <w:b/>
           <w:bCs/>
           <w:sz w:val="28"/>
@@ -1152,27 +1811,20 @@
       </w:pPr>
       <w:r>
         <w:rPr>
+          <w:rFonts w:cs="Times New Roman"/>
           <w:b/>
           <w:bCs/>
           <w:sz w:val="28"/>
           <w:szCs w:val="28"/>
         </w:rPr>
         <w:lastRenderedPageBreak/>
-        <w:t>Week 0</w:t>
-      </w:r>
-      <w:r>
-        <w:rPr>
-          <w:b/>
-          <w:bCs/>
-          <w:sz w:val="28"/>
-          <w:szCs w:val="28"/>
-        </w:rPr>
-        <w:t>3 – Oct 16-23</w:t>
-      </w:r>
-    </w:p>
-    <w:p>
-      <w:pPr>
-        <w:rPr>
+        <w:t>Week 03 – Oct 16-23</w:t>
+      </w:r>
+    </w:p>
+    <w:p>
+      <w:pPr>
+        <w:rPr>
+          <w:rFonts w:cs="Times New Roman"/>
           <w:b/>
           <w:bCs/>
           <w:sz w:val="28"/>
@@ -1187,14 +1839,23 @@
           <w:ilvl w:val="0"/>
           <w:numId w:val="1"/>
         </w:numPr>
-      </w:pPr>
-      <w:r>
+        <w:rPr>
+          <w:rFonts w:cs="Times New Roman"/>
+        </w:rPr>
+      </w:pPr>
+      <w:r>
+        <w:rPr>
+          <w:rFonts w:cs="Times New Roman"/>
+        </w:rPr>
         <w:t>Upon realizing that the specification asks for 3 HTML files, a CSS file at MINIMUM, had a change of plans for ease of coding and better management.</w:t>
       </w:r>
     </w:p>
     <w:p>
       <w:pPr>
         <w:pStyle w:val="ListParagraph"/>
+        <w:rPr>
+          <w:rFonts w:cs="Times New Roman"/>
+        </w:rPr>
       </w:pPr>
     </w:p>
     <w:p>
@@ -1204,14 +1865,23 @@
           <w:ilvl w:val="0"/>
           <w:numId w:val="1"/>
         </w:numPr>
-      </w:pPr>
-      <w:r>
+        <w:rPr>
+          <w:rFonts w:cs="Times New Roman"/>
+        </w:rPr>
+      </w:pPr>
+      <w:r>
+        <w:rPr>
+          <w:rFonts w:cs="Times New Roman"/>
+        </w:rPr>
         <w:t>Accordingly, the project structure that 4 HTML files, for Home, About, Projects and Blogs pages and 5 CSS files, for 4 HTML files each and a general sitewide CSS file was decided.</w:t>
       </w:r>
     </w:p>
     <w:p>
       <w:pPr>
         <w:pStyle w:val="ListParagraph"/>
+        <w:rPr>
+          <w:rFonts w:cs="Times New Roman"/>
+        </w:rPr>
       </w:pPr>
     </w:p>
     <w:p>
@@ -1221,14 +1891,23 @@
           <w:ilvl w:val="0"/>
           <w:numId w:val="1"/>
         </w:numPr>
-      </w:pPr>
-      <w:r>
+        <w:rPr>
+          <w:rFonts w:cs="Times New Roman"/>
+        </w:rPr>
+      </w:pPr>
+      <w:r>
+        <w:rPr>
+          <w:rFonts w:cs="Times New Roman"/>
+        </w:rPr>
         <w:t>However, most of the files other than the main HTML and CSS are just placeholders as of now with no at all.</w:t>
       </w:r>
     </w:p>
     <w:p>
       <w:pPr>
         <w:pStyle w:val="ListParagraph"/>
+        <w:rPr>
+          <w:rFonts w:cs="Times New Roman"/>
+        </w:rPr>
       </w:pPr>
     </w:p>
     <w:p>
@@ -1238,41 +1917,77 @@
           <w:ilvl w:val="0"/>
           <w:numId w:val="1"/>
         </w:numPr>
-      </w:pPr>
-      <w:r>
+        <w:rPr>
+          <w:rFonts w:cs="Times New Roman"/>
+        </w:rPr>
+      </w:pPr>
+      <w:r>
+        <w:rPr>
+          <w:rFonts w:cs="Times New Roman"/>
+        </w:rPr>
         <w:t xml:space="preserve">Finalized </w:t>
       </w:r>
       <w:r>
+        <w:rPr>
+          <w:rFonts w:cs="Times New Roman"/>
+        </w:rPr>
         <w:t>the basic navigation</w:t>
       </w:r>
       <w:r>
+        <w:rPr>
+          <w:rFonts w:cs="Times New Roman"/>
+        </w:rPr>
         <w:t xml:space="preserve"> structure</w:t>
       </w:r>
       <w:r>
+        <w:rPr>
+          <w:rFonts w:cs="Times New Roman"/>
+        </w:rPr>
         <w:t xml:space="preserve">: Home, About and Projects pages would be accessible via the navigation bar, while the Blogs page would be one of the projects, and be accessible via both Projects, and </w:t>
       </w:r>
       <w:r>
+        <w:rPr>
+          <w:rFonts w:cs="Times New Roman"/>
+        </w:rPr>
         <w:t>the</w:t>
       </w:r>
       <w:r>
+        <w:rPr>
+          <w:rFonts w:cs="Times New Roman"/>
+        </w:rPr>
         <w:t xml:space="preserve"> featured projects section i</w:t>
       </w:r>
       <w:r>
+        <w:rPr>
+          <w:rFonts w:cs="Times New Roman"/>
+        </w:rPr>
         <w:t>n</w:t>
       </w:r>
       <w:r>
+        <w:rPr>
+          <w:rFonts w:cs="Times New Roman"/>
+        </w:rPr>
         <w:t xml:space="preserve"> the Home</w:t>
       </w:r>
       <w:r>
+        <w:rPr>
+          <w:rFonts w:cs="Times New Roman"/>
+        </w:rPr>
         <w:t xml:space="preserve"> </w:t>
       </w:r>
       <w:r>
+        <w:rPr>
+          <w:rFonts w:cs="Times New Roman"/>
+        </w:rPr>
         <w:t>page.</w:t>
       </w:r>
     </w:p>
     <w:p>
       <w:pPr>
         <w:pStyle w:val="ListParagraph"/>
+        <w:rPr>
+          <w:rFonts w:cs="Times New Roman"/>
+        </w:rPr>
       </w:pPr>
     </w:p>
     <w:p>
@@ -1282,19 +1997,34 @@
           <w:ilvl w:val="0"/>
           <w:numId w:val="1"/>
         </w:numPr>
-      </w:pPr>
-      <w:r>
+        <w:rPr>
+          <w:rFonts w:cs="Times New Roman"/>
+        </w:rPr>
+      </w:pPr>
+      <w:r>
+        <w:rPr>
+          <w:rFonts w:cs="Times New Roman"/>
+        </w:rPr>
         <w:t>Homepage is almost fully developed at this stage, while other pages are yet to be developed. A screenshot is attached below:</w:t>
       </w:r>
     </w:p>
     <w:p>
       <w:pPr>
         <w:pStyle w:val="ListParagraph"/>
-      </w:pPr>
-    </w:p>
-    <w:p>
-      <w:r>
-        <w:rPr>
+        <w:rPr>
+          <w:rFonts w:cs="Times New Roman"/>
+        </w:rPr>
+      </w:pPr>
+    </w:p>
+    <w:p>
+      <w:pPr>
+        <w:rPr>
+          <w:rFonts w:cs="Times New Roman"/>
+        </w:rPr>
+      </w:pPr>
+      <w:r>
+        <w:rPr>
+          <w:rFonts w:cs="Times New Roman"/>
           <w:noProof/>
         </w:rPr>
         <w:drawing>
@@ -1341,8 +2071,14 @@
       </w:r>
     </w:p>
     <w:p>
-      <w:r>
-        <w:rPr>
+      <w:pPr>
+        <w:rPr>
+          <w:rFonts w:cs="Times New Roman"/>
+        </w:rPr>
+      </w:pPr>
+      <w:r>
+        <w:rPr>
+          <w:rFonts w:cs="Times New Roman"/>
           <w:noProof/>
         </w:rPr>
         <w:lastRenderedPageBreak/>
@@ -1392,6 +2128,7 @@
     <w:p>
       <w:pPr>
         <w:rPr>
+          <w:rFonts w:cs="Times New Roman"/>
           <w:b/>
           <w:bCs/>
           <w:sz w:val="28"/>
@@ -1402,6 +2139,7 @@
     <w:p>
       <w:pPr>
         <w:rPr>
+          <w:rFonts w:cs="Times New Roman"/>
           <w:b/>
           <w:bCs/>
           <w:sz w:val="28"/>
@@ -1412,6 +2150,7 @@
     <w:p>
       <w:pPr>
         <w:rPr>
+          <w:rFonts w:cs="Times New Roman"/>
           <w:b/>
           <w:bCs/>
           <w:sz w:val="28"/>
@@ -1420,26 +2159,19 @@
       </w:pPr>
       <w:r>
         <w:rPr>
+          <w:rFonts w:cs="Times New Roman"/>
           <w:b/>
           <w:bCs/>
           <w:sz w:val="28"/>
           <w:szCs w:val="28"/>
         </w:rPr>
-        <w:t>Week 0</w:t>
-      </w:r>
-      <w:r>
-        <w:rPr>
-          <w:b/>
-          <w:bCs/>
-          <w:sz w:val="28"/>
-          <w:szCs w:val="28"/>
-        </w:rPr>
-        <w:t>4 – Oct 23-30</w:t>
-      </w:r>
-    </w:p>
-    <w:p>
-      <w:pPr>
-        <w:rPr>
+        <w:t>Week 04 – Oct 23-30</w:t>
+      </w:r>
+    </w:p>
+    <w:p>
+      <w:pPr>
+        <w:rPr>
+          <w:rFonts w:cs="Times New Roman"/>
           <w:b/>
           <w:bCs/>
         </w:rPr>
@@ -1452,25 +2184,38 @@
           <w:ilvl w:val="0"/>
           <w:numId w:val="1"/>
         </w:numPr>
-      </w:pPr>
-      <w:r>
+        <w:rPr>
+          <w:rFonts w:cs="Times New Roman"/>
+        </w:rPr>
+      </w:pPr>
+      <w:r>
+        <w:rPr>
+          <w:rFonts w:cs="Times New Roman"/>
+        </w:rPr>
         <w:t xml:space="preserve">Created a repository on GitHub, and the initial commit is the project as it stands of now. The repository is available at: </w:t>
       </w:r>
       <w:hyperlink r:id="rId16" w:history="1">
         <w:r>
           <w:rPr>
             <w:rStyle w:val="Hyperlink"/>
+            <w:rFonts w:cs="Times New Roman"/>
           </w:rPr>
           <w:t>https://github.com/ParamaHerath/Portfolio-Website-for-ACS-Module</w:t>
         </w:r>
       </w:hyperlink>
       <w:r>
+        <w:rPr>
+          <w:rFonts w:cs="Times New Roman"/>
+        </w:rPr>
         <w:t>.</w:t>
       </w:r>
     </w:p>
     <w:p>
       <w:pPr>
         <w:pStyle w:val="ListParagraph"/>
+        <w:rPr>
+          <w:rFonts w:cs="Times New Roman"/>
+        </w:rPr>
       </w:pPr>
     </w:p>
     <w:p>
@@ -1480,25 +2225,38 @@
           <w:ilvl w:val="0"/>
           <w:numId w:val="1"/>
         </w:numPr>
-      </w:pPr>
-      <w:r>
+        <w:rPr>
+          <w:rFonts w:cs="Times New Roman"/>
+        </w:rPr>
+      </w:pPr>
+      <w:r>
+        <w:rPr>
+          <w:rFonts w:cs="Times New Roman"/>
+        </w:rPr>
         <w:t xml:space="preserve">Renamed the home.html file to index.html for GitHub hosting, and the second commit includes these changes. The portfolio is hosted at: </w:t>
       </w:r>
       <w:hyperlink r:id="rId17" w:history="1">
         <w:r>
           <w:rPr>
             <w:rStyle w:val="Hyperlink"/>
+            <w:rFonts w:cs="Times New Roman"/>
           </w:rPr>
           <w:t>https://paramaherath.github.io/Portfolio-Website-for-ACS-Module/</w:t>
         </w:r>
       </w:hyperlink>
       <w:r>
+        <w:rPr>
+          <w:rFonts w:cs="Times New Roman"/>
+        </w:rPr>
         <w:t>.</w:t>
       </w:r>
     </w:p>
     <w:p>
       <w:pPr>
         <w:pStyle w:val="ListParagraph"/>
+        <w:rPr>
+          <w:rFonts w:cs="Times New Roman"/>
+        </w:rPr>
       </w:pPr>
     </w:p>
     <w:p>
@@ -1508,14 +2266,23 @@
           <w:ilvl w:val="0"/>
           <w:numId w:val="1"/>
         </w:numPr>
-      </w:pPr>
-      <w:r>
+        <w:rPr>
+          <w:rFonts w:cs="Times New Roman"/>
+        </w:rPr>
+      </w:pPr>
+      <w:r>
+        <w:rPr>
+          <w:rFonts w:cs="Times New Roman"/>
+        </w:rPr>
         <w:t>Built the basic structure of other HTML files and organized the styles into their corresponding CSS files. Created a new branch and committed, which is then to be merged with main branch.</w:t>
       </w:r>
     </w:p>
     <w:p>
       <w:pPr>
         <w:pStyle w:val="ListParagraph"/>
+        <w:rPr>
+          <w:rFonts w:cs="Times New Roman"/>
+        </w:rPr>
       </w:pPr>
     </w:p>
     <w:p>
@@ -1525,14 +2292,23 @@
           <w:ilvl w:val="0"/>
           <w:numId w:val="1"/>
         </w:numPr>
-      </w:pPr>
-      <w:r>
+        <w:rPr>
+          <w:rFonts w:cs="Times New Roman"/>
+        </w:rPr>
+      </w:pPr>
+      <w:r>
+        <w:rPr>
+          <w:rFonts w:cs="Times New Roman"/>
+        </w:rPr>
         <w:t>Developed the basic structure of all other pages, except the Blogs page and added the form to allow a viewer to send me a message in the About page.</w:t>
       </w:r>
     </w:p>
     <w:p>
       <w:pPr>
         <w:pStyle w:val="ListParagraph"/>
+        <w:rPr>
+          <w:rFonts w:cs="Times New Roman"/>
+        </w:rPr>
       </w:pPr>
     </w:p>
     <w:p>
@@ -1542,14 +2318,23 @@
           <w:ilvl w:val="0"/>
           <w:numId w:val="1"/>
         </w:numPr>
-      </w:pPr>
-      <w:r>
+        <w:rPr>
+          <w:rFonts w:cs="Times New Roman"/>
+        </w:rPr>
+      </w:pPr>
+      <w:r>
+        <w:rPr>
+          <w:rFonts w:cs="Times New Roman"/>
+        </w:rPr>
         <w:t>Organized CSS Styles into their corresponding files and optimized them to reduce redundancies.</w:t>
       </w:r>
     </w:p>
     <w:p>
       <w:pPr>
         <w:pStyle w:val="ListParagraph"/>
+        <w:rPr>
+          <w:rFonts w:cs="Times New Roman"/>
+        </w:rPr>
       </w:pPr>
     </w:p>
     <w:p>
@@ -1559,20 +2344,36 @@
           <w:ilvl w:val="0"/>
           <w:numId w:val="1"/>
         </w:numPr>
-      </w:pPr>
-      <w:r>
+        <w:rPr>
+          <w:rFonts w:cs="Times New Roman"/>
+        </w:rPr>
+      </w:pPr>
+      <w:r>
+        <w:rPr>
+          <w:rFonts w:cs="Times New Roman"/>
+        </w:rPr>
         <w:t>Made most of the other pages responsive, and accordingly more commits were made once I had achieved some sort of intended progress, that is named and described in the commit name and description section.</w:t>
       </w:r>
     </w:p>
     <w:p>
       <w:pPr>
         <w:pStyle w:val="ListParagraph"/>
-      </w:pPr>
-    </w:p>
-    <w:p/>
-    <w:p>
-      <w:pPr>
-        <w:rPr>
+        <w:rPr>
+          <w:rFonts w:cs="Times New Roman"/>
+        </w:rPr>
+      </w:pPr>
+    </w:p>
+    <w:p>
+      <w:pPr>
+        <w:rPr>
+          <w:rFonts w:cs="Times New Roman"/>
+        </w:rPr>
+      </w:pPr>
+    </w:p>
+    <w:p>
+      <w:pPr>
+        <w:rPr>
+          <w:rFonts w:cs="Times New Roman"/>
           <w:b/>
           <w:bCs/>
           <w:sz w:val="28"/>
@@ -1581,26 +2382,19 @@
       </w:pPr>
       <w:r>
         <w:rPr>
+          <w:rFonts w:cs="Times New Roman"/>
           <w:b/>
           <w:bCs/>
           <w:sz w:val="28"/>
           <w:szCs w:val="28"/>
         </w:rPr>
-        <w:t>Week 0</w:t>
-      </w:r>
-      <w:r>
-        <w:rPr>
-          <w:b/>
-          <w:bCs/>
-          <w:sz w:val="28"/>
-          <w:szCs w:val="28"/>
-        </w:rPr>
-        <w:t>4 – Oct 30-Nov 5</w:t>
-      </w:r>
-    </w:p>
-    <w:p>
-      <w:pPr>
-        <w:rPr>
+        <w:t>Week 04 – Oct 30-Nov 5</w:t>
+      </w:r>
+    </w:p>
+    <w:p>
+      <w:pPr>
+        <w:rPr>
+          <w:rFonts w:cs="Times New Roman"/>
           <w:b/>
           <w:bCs/>
           <w:sz w:val="28"/>
@@ -1615,14 +2409,23 @@
           <w:ilvl w:val="0"/>
           <w:numId w:val="1"/>
         </w:numPr>
-      </w:pPr>
-      <w:r>
+        <w:rPr>
+          <w:rFonts w:cs="Times New Roman"/>
+        </w:rPr>
+      </w:pPr>
+      <w:r>
+        <w:rPr>
+          <w:rFonts w:cs="Times New Roman"/>
+        </w:rPr>
         <w:t>Created a pull request that includes the latest commit, and verified if everything was correct and stable. Later, it was merged with the main branch.</w:t>
       </w:r>
     </w:p>
     <w:p>
       <w:pPr>
         <w:pStyle w:val="ListParagraph"/>
+        <w:rPr>
+          <w:rFonts w:cs="Times New Roman"/>
+        </w:rPr>
       </w:pPr>
     </w:p>
     <w:p>
@@ -1632,14 +2435,23 @@
           <w:ilvl w:val="0"/>
           <w:numId w:val="1"/>
         </w:numPr>
-      </w:pPr>
-      <w:r>
+        <w:rPr>
+          <w:rFonts w:cs="Times New Roman"/>
+        </w:rPr>
+      </w:pPr>
+      <w:r>
+        <w:rPr>
+          <w:rFonts w:cs="Times New Roman"/>
+        </w:rPr>
         <w:t>Upon re-reading the specification, it was evident that I had done a mistake by creating multiple, page specific CSS files, when there should be a SINGLE CSS file for the whole website.</w:t>
       </w:r>
     </w:p>
     <w:p>
       <w:pPr>
         <w:pStyle w:val="ListParagraph"/>
+        <w:rPr>
+          <w:rFonts w:cs="Times New Roman"/>
+        </w:rPr>
       </w:pPr>
     </w:p>
     <w:p>
@@ -1649,14 +2461,23 @@
           <w:ilvl w:val="0"/>
           <w:numId w:val="1"/>
         </w:numPr>
-      </w:pPr>
-      <w:r>
+        <w:rPr>
+          <w:rFonts w:cs="Times New Roman"/>
+        </w:rPr>
+      </w:pPr>
+      <w:r>
+        <w:rPr>
+          <w:rFonts w:cs="Times New Roman"/>
+        </w:rPr>
         <w:t>Adjusted the CSS files and merged all styles into one CSS file named style.css.</w:t>
       </w:r>
     </w:p>
     <w:p>
       <w:pPr>
         <w:pStyle w:val="ListParagraph"/>
+        <w:rPr>
+          <w:rFonts w:cs="Times New Roman"/>
+        </w:rPr>
       </w:pPr>
     </w:p>
     <w:p>
@@ -1666,17 +2487,29 @@
           <w:ilvl w:val="0"/>
           <w:numId w:val="1"/>
         </w:numPr>
-      </w:pPr>
-      <w:r>
+        <w:rPr>
+          <w:rFonts w:cs="Times New Roman"/>
+        </w:rPr>
+      </w:pPr>
+      <w:r>
+        <w:rPr>
+          <w:rFonts w:cs="Times New Roman"/>
+        </w:rPr>
         <w:t xml:space="preserve">Began work on the Blogs page and developed the other pages further using all </w:t>
       </w:r>
       <w:r>
+        <w:rPr>
+          <w:rFonts w:cs="Times New Roman"/>
+        </w:rPr>
         <w:t>required methods of targeting and styles in the specification.</w:t>
       </w:r>
     </w:p>
     <w:p>
       <w:pPr>
         <w:pStyle w:val="ListParagraph"/>
+        <w:rPr>
+          <w:rFonts w:cs="Times New Roman"/>
+        </w:rPr>
       </w:pPr>
     </w:p>
     <w:p>
@@ -1686,27 +2519,165 @@
           <w:ilvl w:val="0"/>
           <w:numId w:val="1"/>
         </w:numPr>
-      </w:pPr>
-      <w:r>
+        <w:rPr>
+          <w:rFonts w:cs="Times New Roman"/>
+        </w:rPr>
+      </w:pPr>
+      <w:r>
+        <w:rPr>
+          <w:rFonts w:cs="Times New Roman"/>
+        </w:rPr>
         <w:t xml:space="preserve">Made a commit </w:t>
       </w:r>
       <w:r>
-        <w:t>once the above mentioned tasks were done.</w:t>
-      </w:r>
-    </w:p>
-    <w:p>
-      <w:pPr>
-        <w:pStyle w:val="ListParagraph"/>
-      </w:pPr>
-    </w:p>
-    <w:p>
-      <w:pPr>
-        <w:pStyle w:val="ListParagraph"/>
-      </w:pPr>
-    </w:p>
-    <w:p>
-      <w:pPr>
-        <w:rPr>
+        <w:rPr>
+          <w:rFonts w:cs="Times New Roman"/>
+        </w:rPr>
+        <w:t xml:space="preserve">once the </w:t>
+      </w:r>
+      <w:r>
+        <w:rPr>
+          <w:rFonts w:cs="Times New Roman"/>
+        </w:rPr>
+        <w:t>above-mentioned</w:t>
+      </w:r>
+      <w:r>
+        <w:rPr>
+          <w:rFonts w:cs="Times New Roman"/>
+        </w:rPr>
+        <w:t xml:space="preserve"> tasks were done</w:t>
+      </w:r>
+      <w:r>
+        <w:rPr>
+          <w:rFonts w:cs="Times New Roman"/>
+        </w:rPr>
+        <w:t>, which was followed by severed commits and merges as development followed.</w:t>
+      </w:r>
+    </w:p>
+    <w:p>
+      <w:pPr>
+        <w:pStyle w:val="ListParagraph"/>
+        <w:rPr>
+          <w:rFonts w:cs="Times New Roman"/>
+        </w:rPr>
+      </w:pPr>
+    </w:p>
+    <w:p>
+      <w:pPr>
+        <w:pStyle w:val="ListParagraph"/>
+        <w:numPr>
+          <w:ilvl w:val="0"/>
+          <w:numId w:val="1"/>
+        </w:numPr>
+        <w:rPr>
+          <w:rFonts w:cs="Times New Roman"/>
+        </w:rPr>
+      </w:pPr>
+      <w:r>
+        <w:rPr>
+          <w:rFonts w:cs="Times New Roman"/>
+        </w:rPr>
+        <w:t>Created a Contact page and moved the Message from there.</w:t>
+      </w:r>
+    </w:p>
+    <w:p>
+      <w:pPr>
+        <w:pStyle w:val="ListParagraph"/>
+        <w:rPr>
+          <w:rFonts w:cs="Times New Roman"/>
+        </w:rPr>
+      </w:pPr>
+    </w:p>
+    <w:p>
+      <w:pPr>
+        <w:pStyle w:val="ListParagraph"/>
+        <w:numPr>
+          <w:ilvl w:val="0"/>
+          <w:numId w:val="1"/>
+        </w:numPr>
+        <w:rPr>
+          <w:rFonts w:cs="Times New Roman"/>
+        </w:rPr>
+      </w:pPr>
+      <w:r>
+        <w:rPr>
+          <w:rFonts w:cs="Times New Roman"/>
+        </w:rPr>
+        <w:t>Linked all external resources like blogs, repositories for projects, etc.</w:t>
+      </w:r>
+    </w:p>
+    <w:p>
+      <w:pPr>
+        <w:pStyle w:val="ListParagraph"/>
+        <w:rPr>
+          <w:rFonts w:cs="Times New Roman"/>
+        </w:rPr>
+      </w:pPr>
+    </w:p>
+    <w:p>
+      <w:pPr>
+        <w:pStyle w:val="ListParagraph"/>
+        <w:numPr>
+          <w:ilvl w:val="0"/>
+          <w:numId w:val="1"/>
+        </w:numPr>
+        <w:rPr>
+          <w:rFonts w:cs="Times New Roman"/>
+        </w:rPr>
+      </w:pPr>
+      <w:r>
+        <w:rPr>
+          <w:rFonts w:cs="Times New Roman"/>
+        </w:rPr>
+        <w:t>QA Improvements, getting rid of redundant commented out styles, adding more useful class/id names and comments.</w:t>
+      </w:r>
+    </w:p>
+    <w:p>
+      <w:pPr>
+        <w:pStyle w:val="ListParagraph"/>
+        <w:rPr>
+          <w:rFonts w:cs="Times New Roman"/>
+        </w:rPr>
+      </w:pPr>
+    </w:p>
+    <w:p>
+      <w:pPr>
+        <w:pStyle w:val="ListParagraph"/>
+        <w:numPr>
+          <w:ilvl w:val="0"/>
+          <w:numId w:val="1"/>
+        </w:numPr>
+        <w:rPr>
+          <w:rFonts w:cs="Times New Roman"/>
+        </w:rPr>
+      </w:pPr>
+      <w:r>
+        <w:rPr>
+          <w:rFonts w:cs="Times New Roman"/>
+        </w:rPr>
+        <w:t>Added alt attributes for images.</w:t>
+      </w:r>
+    </w:p>
+    <w:p>
+      <w:pPr>
+        <w:pStyle w:val="ListParagraph"/>
+        <w:rPr>
+          <w:rFonts w:cs="Times New Roman"/>
+        </w:rPr>
+      </w:pPr>
+    </w:p>
+    <w:p>
+      <w:pPr>
+        <w:pStyle w:val="ListParagraph"/>
+        <w:rPr>
+          <w:rFonts w:cs="Times New Roman"/>
+        </w:rPr>
+      </w:pPr>
+    </w:p>
+    <w:p>
+      <w:pPr>
+        <w:rPr>
+          <w:rFonts w:cs="Times New Roman"/>
           <w:b/>
           <w:bCs/>
           <w:sz w:val="28"/>
@@ -1714,23 +2685,51 @@
         </w:rPr>
       </w:pPr>
     </w:p>
-    <w:p/>
-    <w:p/>
-    <w:p>
-      <w:pPr>
-        <w:pStyle w:val="ListParagraph"/>
-      </w:pPr>
-    </w:p>
-    <w:p>
-      <w:pPr>
-        <w:rPr>
-          <w:b/>
-          <w:bCs/>
-        </w:rPr>
-      </w:pPr>
-    </w:p>
-    <w:p/>
-    <w:p/>
+    <w:p>
+      <w:pPr>
+        <w:rPr>
+          <w:rFonts w:cs="Times New Roman"/>
+        </w:rPr>
+      </w:pPr>
+    </w:p>
+    <w:p>
+      <w:pPr>
+        <w:rPr>
+          <w:rFonts w:cs="Times New Roman"/>
+        </w:rPr>
+      </w:pPr>
+    </w:p>
+    <w:p>
+      <w:pPr>
+        <w:pStyle w:val="ListParagraph"/>
+        <w:rPr>
+          <w:rFonts w:cs="Times New Roman"/>
+        </w:rPr>
+      </w:pPr>
+    </w:p>
+    <w:p>
+      <w:pPr>
+        <w:rPr>
+          <w:rFonts w:cs="Times New Roman"/>
+          <w:b/>
+          <w:bCs/>
+        </w:rPr>
+      </w:pPr>
+    </w:p>
+    <w:p>
+      <w:pPr>
+        <w:rPr>
+          <w:rFonts w:cs="Times New Roman"/>
+        </w:rPr>
+      </w:pPr>
+    </w:p>
+    <w:p>
+      <w:pPr>
+        <w:rPr>
+          <w:rFonts w:cs="Times New Roman"/>
+        </w:rPr>
+      </w:pPr>
+    </w:p>
     <w:sectPr>
       <w:pgSz w:w="12240" w:h="15840"/>
       <w:pgMar w:top="1440" w:right="1440" w:bottom="1440" w:left="1440" w:header="708" w:footer="708" w:gutter="0"/>

</xml_diff>